<commit_message>
UC8+ implementazione in java UC8+modifiche varie ai IT4
</commit_message>
<xml_diff>
--- a/Iterazione4/ModelloCasiDuso4It.docx
+++ b/Iterazione4/ModelloCasiDuso4It.docx
@@ -1052,7 +1052,15 @@
               <w:cnfStyle w:val="000000000000" w:firstRow="0" w:lastRow="0" w:firstColumn="0" w:lastColumn="0" w:oddVBand="0" w:evenVBand="0" w:oddHBand="0" w:evenHBand="0" w:firstRowFirstColumn="0" w:firstRowLastColumn="0" w:lastRowFirstColumn="0" w:lastRowLastColumn="0"/>
             </w:pPr>
             <w:r>
-              <w:t>Prima stesura dei requisiti e dei casi d’uso, di cui i primi 3 in forma estesa. Da raffinare nelle iterazioni successive.</w:t>
+              <w:t xml:space="preserve">Prima stesura dei requisiti e dei casi d’uso, di cui i primi </w:t>
+            </w:r>
+            <w:proofErr w:type="gramStart"/>
+            <w:r>
+              <w:t>3</w:t>
+            </w:r>
+            <w:proofErr w:type="gramEnd"/>
+            <w:r>
+              <w:t xml:space="preserve"> in forma estesa. Da raffinare nelle iterazioni successive.</w:t>
             </w:r>
           </w:p>
         </w:tc>
@@ -4672,10 +4680,7 @@
               <w:cnfStyle w:val="000000000000" w:firstRow="0" w:lastRow="0" w:firstColumn="0" w:lastColumn="0" w:oddVBand="0" w:evenVBand="0" w:oddHBand="0" w:evenHBand="0" w:firstRowFirstColumn="0" w:firstRowLastColumn="0" w:lastRowFirstColumn="0" w:lastRowLastColumn="0"/>
             </w:pPr>
             <w:r>
-              <w:t>Segretario</w:t>
-            </w:r>
-            <w:r>
-              <w:t xml:space="preserve">: vuole monitorare lo stock per evitare interruzioni nel servizio e sprechi dovuti a medicinali scaduti. </w:t>
+              <w:t xml:space="preserve">Segretario: vuole monitorare lo stock per evitare interruzioni nel servizio e sprechi dovuti a medicinali scaduti. </w:t>
             </w:r>
           </w:p>
           <w:p>
@@ -5270,7 +5275,7 @@
               <w:cnfStyle w:val="000000100000" w:firstRow="0" w:lastRow="0" w:firstColumn="0" w:lastColumn="0" w:oddVBand="0" w:evenVBand="0" w:oddHBand="1" w:evenHBand="0" w:firstRowFirstColumn="0" w:firstRowLastColumn="0" w:lastRowFirstColumn="0" w:lastRowLastColumn="0"/>
             </w:pPr>
             <w:r>
-              <w:t>2. L'Amministratore assegna i turni (mattina, pomeriggio, reperibilità) ai singoli dipendenti sulla griglia temporale.</w:t>
+              <w:t>2. L'Amministratore assegna i turni ai singoli dipendenti sulla griglia temporale.</w:t>
             </w:r>
           </w:p>
           <w:p>
@@ -6238,6 +6243,7 @@
   <w:style w:type="character" w:default="1" w:styleId="Carpredefinitoparagrafo">
     <w:name w:val="Default Paragraph Font"/>
     <w:uiPriority w:val="1"/>
+    <w:semiHidden/>
     <w:unhideWhenUsed/>
   </w:style>
   <w:style w:type="table" w:default="1" w:styleId="Tabellanormale">

</xml_diff>